<commit_message>
started first sample app for unit11
</commit_message>
<xml_diff>
--- a/src/unit11/reports/research.docx
+++ b/src/unit11/reports/research.docx
@@ -25,8 +25,6 @@
       <w:r>
         <w:t>CSCI 446</w:t>
       </w:r>
-      <w:bookmarkStart w:id="0" w:name="_GoBack"/>
-      <w:bookmarkEnd w:id="0"/>
     </w:p>
     <w:p>
       <w:pPr>
@@ -76,7 +74,18 @@
         </w:numPr>
       </w:pPr>
       <w:r>
-        <w:t>1</w:t>
+        <w:t>Devise (</w:t>
+      </w:r>
+      <w:hyperlink r:id="rId7" w:history="1">
+        <w:r>
+          <w:rPr>
+            <w:rStyle w:val="Hyperlink"/>
+          </w:rPr>
+          <w:t>https://github.com/plataformatec/devise</w:t>
+        </w:r>
+      </w:hyperlink>
+      <w:r>
+        <w:t>)</w:t>
       </w:r>
     </w:p>
     <w:p>
@@ -88,7 +97,21 @@
         </w:numPr>
       </w:pPr>
       <w:r>
-        <w:t>2</w:t>
+        <w:t>OmniAuth</w:t>
+      </w:r>
+      <w:r>
+        <w:t xml:space="preserve"> (</w:t>
+      </w:r>
+      <w:hyperlink r:id="rId8" w:history="1">
+        <w:r>
+          <w:rPr>
+            <w:rStyle w:val="Hyperlink"/>
+          </w:rPr>
+          <w:t>https://github.com/intridea/omniauth</w:t>
+        </w:r>
+      </w:hyperlink>
+      <w:r>
+        <w:t>)</w:t>
       </w:r>
     </w:p>
     <w:p>
@@ -100,7 +123,18 @@
         </w:numPr>
       </w:pPr>
       <w:r>
-        <w:t>3</w:t>
+        <w:t>Authlogic (</w:t>
+      </w:r>
+      <w:hyperlink r:id="rId9" w:history="1">
+        <w:r>
+          <w:rPr>
+            <w:rStyle w:val="Hyperlink"/>
+          </w:rPr>
+          <w:t>https://github.com/binarylogic/authlogic</w:t>
+        </w:r>
+      </w:hyperlink>
+      <w:r>
+        <w:t>)</w:t>
       </w:r>
     </w:p>
     <w:p/>
@@ -127,41 +161,76 @@
       </w:tblPr>
       <w:tblGrid>
         <w:gridCol w:w="1771"/>
+        <w:gridCol w:w="1770"/>
         <w:gridCol w:w="1771"/>
-        <w:gridCol w:w="1771"/>
-        <w:gridCol w:w="1771"/>
-        <w:gridCol w:w="1772"/>
+        <w:gridCol w:w="1770"/>
+        <w:gridCol w:w="1774"/>
       </w:tblGrid>
       <w:tr>
         <w:tc>
           <w:tcPr>
             <w:tcW w:w="1771" w:type="dxa"/>
           </w:tcPr>
-          <w:p/>
-        </w:tc>
-        <w:tc>
-          <w:tcPr>
-            <w:tcW w:w="1771" w:type="dxa"/>
-          </w:tcPr>
-          <w:p/>
-        </w:tc>
-        <w:tc>
-          <w:tcPr>
-            <w:tcW w:w="1771" w:type="dxa"/>
-          </w:tcPr>
-          <w:p/>
-        </w:tc>
-        <w:tc>
-          <w:tcPr>
-            <w:tcW w:w="1771" w:type="dxa"/>
-          </w:tcPr>
-          <w:p/>
+          <w:p>
+            <w:pPr>
+              <w:jc w:val="center"/>
+            </w:pPr>
+            <w:r>
+              <w:t>Package</w:t>
+            </w:r>
+          </w:p>
+        </w:tc>
+        <w:tc>
+          <w:tcPr>
+            <w:tcW w:w="1771" w:type="dxa"/>
+          </w:tcPr>
+          <w:p>
+            <w:pPr>
+              <w:jc w:val="center"/>
+            </w:pPr>
+            <w:r>
+              <w:t>Does it work w/ Rails 4? (Y/N)</w:t>
+            </w:r>
+          </w:p>
+        </w:tc>
+        <w:tc>
+          <w:tcPr>
+            <w:tcW w:w="1771" w:type="dxa"/>
+          </w:tcPr>
+          <w:p>
+            <w:pPr>
+              <w:jc w:val="center"/>
+            </w:pPr>
+            <w:r>
+              <w:t>How easy it is to implement (1-10)</w:t>
+            </w:r>
+          </w:p>
+        </w:tc>
+        <w:tc>
+          <w:tcPr>
+            <w:tcW w:w="1771" w:type="dxa"/>
+          </w:tcPr>
+          <w:p>
+            <w:pPr>
+              <w:jc w:val="center"/>
+            </w:pPr>
+            <w:r>
+              <w:t>How easy it is to create users with different rights (1-10)</w:t>
+            </w:r>
+          </w:p>
         </w:tc>
         <w:tc>
           <w:tcPr>
             <w:tcW w:w="1772" w:type="dxa"/>
           </w:tcPr>
-          <w:p/>
+          <w:p>
+            <w:pPr>
+              <w:jc w:val="center"/>
+            </w:pPr>
+            <w:r>
+              <w:t>Availability of support documentation (1-10)</w:t>
+            </w:r>
+          </w:p>
         </w:tc>
       </w:tr>
       <w:tr>
@@ -169,31 +238,62 @@
           <w:tcPr>
             <w:tcW w:w="1771" w:type="dxa"/>
           </w:tcPr>
-          <w:p/>
-        </w:tc>
-        <w:tc>
-          <w:tcPr>
-            <w:tcW w:w="1771" w:type="dxa"/>
-          </w:tcPr>
-          <w:p/>
-        </w:tc>
-        <w:tc>
-          <w:tcPr>
-            <w:tcW w:w="1771" w:type="dxa"/>
-          </w:tcPr>
-          <w:p/>
-        </w:tc>
-        <w:tc>
-          <w:tcPr>
-            <w:tcW w:w="1771" w:type="dxa"/>
-          </w:tcPr>
-          <w:p/>
+          <w:p>
+            <w:r>
+              <w:t>Devise</w:t>
+            </w:r>
+          </w:p>
+        </w:tc>
+        <w:tc>
+          <w:tcPr>
+            <w:tcW w:w="1771" w:type="dxa"/>
+          </w:tcPr>
+          <w:p>
+            <w:pPr>
+              <w:jc w:val="center"/>
+            </w:pPr>
+            <w:r>
+              <w:t>Y</w:t>
+            </w:r>
+          </w:p>
+        </w:tc>
+        <w:tc>
+          <w:tcPr>
+            <w:tcW w:w="1771" w:type="dxa"/>
+          </w:tcPr>
+          <w:p>
+            <w:pPr>
+              <w:jc w:val="center"/>
+            </w:pPr>
+            <w:r>
+              <w:t>6</w:t>
+            </w:r>
+          </w:p>
+        </w:tc>
+        <w:tc>
+          <w:tcPr>
+            <w:tcW w:w="1771" w:type="dxa"/>
+          </w:tcPr>
+          <w:p>
+            <w:pPr>
+              <w:jc w:val="center"/>
+            </w:pPr>
+          </w:p>
         </w:tc>
         <w:tc>
           <w:tcPr>
             <w:tcW w:w="1772" w:type="dxa"/>
           </w:tcPr>
-          <w:p/>
+          <w:p>
+            <w:pPr>
+              <w:jc w:val="center"/>
+            </w:pPr>
+            <w:r>
+              <w:t>10</w:t>
+            </w:r>
+            <w:bookmarkStart w:id="0" w:name="_GoBack"/>
+            <w:bookmarkEnd w:id="0"/>
+          </w:p>
         </w:tc>
       </w:tr>
       <w:tr>
@@ -201,31 +301,121 @@
           <w:tcPr>
             <w:tcW w:w="1771" w:type="dxa"/>
           </w:tcPr>
-          <w:p/>
-        </w:tc>
-        <w:tc>
-          <w:tcPr>
-            <w:tcW w:w="1771" w:type="dxa"/>
-          </w:tcPr>
-          <w:p/>
-        </w:tc>
-        <w:tc>
-          <w:tcPr>
-            <w:tcW w:w="1771" w:type="dxa"/>
-          </w:tcPr>
-          <w:p/>
-        </w:tc>
-        <w:tc>
-          <w:tcPr>
-            <w:tcW w:w="1771" w:type="dxa"/>
-          </w:tcPr>
-          <w:p/>
+          <w:p>
+            <w:r>
+              <w:t>OmniAuth</w:t>
+            </w:r>
+          </w:p>
+        </w:tc>
+        <w:tc>
+          <w:tcPr>
+            <w:tcW w:w="1771" w:type="dxa"/>
+          </w:tcPr>
+          <w:p>
+            <w:pPr>
+              <w:jc w:val="center"/>
+            </w:pPr>
+            <w:r>
+              <w:t>Y</w:t>
+            </w:r>
+          </w:p>
+        </w:tc>
+        <w:tc>
+          <w:tcPr>
+            <w:tcW w:w="1771" w:type="dxa"/>
+          </w:tcPr>
+          <w:p>
+            <w:pPr>
+              <w:jc w:val="center"/>
+            </w:pPr>
+            <w:r>
+              <w:t>8</w:t>
+            </w:r>
+          </w:p>
+        </w:tc>
+        <w:tc>
+          <w:tcPr>
+            <w:tcW w:w="1771" w:type="dxa"/>
+          </w:tcPr>
+          <w:p>
+            <w:pPr>
+              <w:jc w:val="center"/>
+            </w:pPr>
+          </w:p>
         </w:tc>
         <w:tc>
           <w:tcPr>
             <w:tcW w:w="1772" w:type="dxa"/>
           </w:tcPr>
-          <w:p/>
+          <w:p>
+            <w:pPr>
+              <w:jc w:val="center"/>
+            </w:pPr>
+            <w:r>
+              <w:t>5</w:t>
+            </w:r>
+          </w:p>
+        </w:tc>
+      </w:tr>
+      <w:tr>
+        <w:tc>
+          <w:tcPr>
+            <w:tcW w:w="1771" w:type="dxa"/>
+          </w:tcPr>
+          <w:p>
+            <w:r>
+              <w:t>Authlogic</w:t>
+            </w:r>
+          </w:p>
+        </w:tc>
+        <w:tc>
+          <w:tcPr>
+            <w:tcW w:w="1771" w:type="dxa"/>
+          </w:tcPr>
+          <w:p>
+            <w:pPr>
+              <w:jc w:val="center"/>
+            </w:pPr>
+            <w:r>
+              <w:t>Y</w:t>
+            </w:r>
+          </w:p>
+        </w:tc>
+        <w:tc>
+          <w:tcPr>
+            <w:tcW w:w="1771" w:type="dxa"/>
+          </w:tcPr>
+          <w:p>
+            <w:pPr>
+              <w:jc w:val="center"/>
+            </w:pPr>
+            <w:r>
+              <w:t>9</w:t>
+            </w:r>
+          </w:p>
+        </w:tc>
+        <w:tc>
+          <w:tcPr>
+            <w:tcW w:w="1771" w:type="dxa"/>
+          </w:tcPr>
+          <w:p>
+            <w:pPr>
+              <w:jc w:val="center"/>
+            </w:pPr>
+          </w:p>
+        </w:tc>
+        <w:tc>
+          <w:tcPr>
+            <w:tcW w:w="1772" w:type="dxa"/>
+          </w:tcPr>
+          <w:p>
+            <w:pPr>
+              <w:jc w:val="center"/>
+            </w:pPr>
+            <w:r>
+              <w:t>9</w:t>
+            </w:r>
+          </w:p>
         </w:tc>
       </w:tr>
     </w:tbl>
@@ -619,6 +809,17 @@
       </w:tblCellMar>
     </w:tblPr>
   </w:style>
+  <w:style w:type="character" w:styleId="Hyperlink">
+    <w:name w:val="Hyperlink"/>
+    <w:basedOn w:val="DefaultParagraphFont"/>
+    <w:uiPriority w:val="99"/>
+    <w:unhideWhenUsed/>
+    <w:rsid w:val="00A92B27"/>
+    <w:rPr>
+      <w:color w:val="0000FF" w:themeColor="hyperlink"/>
+      <w:u w:val="single"/>
+    </w:rPr>
+  </w:style>
 </w:styles>
 </file>
 
@@ -838,6 +1039,17 @@
         <w:right w:w="108" w:type="dxa"/>
       </w:tblCellMar>
     </w:tblPr>
+  </w:style>
+  <w:style w:type="character" w:styleId="Hyperlink">
+    <w:name w:val="Hyperlink"/>
+    <w:basedOn w:val="DefaultParagraphFont"/>
+    <w:uiPriority w:val="99"/>
+    <w:unhideWhenUsed/>
+    <w:rsid w:val="00A92B27"/>
+    <w:rPr>
+      <w:color w:val="0000FF" w:themeColor="hyperlink"/>
+      <w:u w:val="single"/>
+    </w:rPr>
   </w:style>
 </w:styles>
 </file>
@@ -1167,7 +1379,7 @@
 </file>
 
 <file path=customXml/itemProps1.xml><?xml version="1.0" encoding="utf-8"?>
-<ds:datastoreItem xmlns:ds="http://schemas.openxmlformats.org/officeDocument/2006/customXml" ds:itemID="{AAD0F8C8-78E7-FC4E-B9A3-DB51410A53A5}">
+<ds:datastoreItem xmlns:ds="http://schemas.openxmlformats.org/officeDocument/2006/customXml" ds:itemID="{6F8F72AF-0F72-4743-8B78-38C09B391E77}">
   <ds:schemaRefs>
     <ds:schemaRef ds:uri="http://schemas.openxmlformats.org/officeDocument/2006/bibliography"/>
   </ds:schemaRefs>

</xml_diff>

<commit_message>
added description for Devise sample app
</commit_message>
<xml_diff>
--- a/src/unit11/reports/research.docx
+++ b/src/unit11/reports/research.docx
@@ -412,8 +412,6 @@
             <w:r>
               <w:t>7.5</w:t>
             </w:r>
-            <w:bookmarkStart w:id="0" w:name="_GoBack"/>
-            <w:bookmarkEnd w:id="0"/>
           </w:p>
         </w:tc>
         <w:tc>
@@ -451,8 +449,34 @@
         <w:tab/>
       </w:r>
       <w:r>
-        <w:t>After searching for authentication packages, we decided to create sample apps for Devise and Authlogic because they seemed to be the two most widely used and accepted methods for authentication in Rails and they both had a pretty decent amount of online documentation.</w:t>
-      </w:r>
+        <w:t>After searching for authentication packages, we decided to create sample apps for Devise and Authlogic because they seemed to be the two most widely used methods for authentication in Rails and they both had a pretty decent amount of online documentation.</w:t>
+      </w:r>
+      <w:r>
+        <w:t xml:space="preserve"> </w:t>
+      </w:r>
+    </w:p>
+    <w:p>
+      <w:r>
+        <w:tab/>
+        <w:t xml:space="preserve">For testing Devise, we made a simple app that would allow a user to login, and make sure that they were authenticated, to a home page. We also created Admin authentication and had this login be to a separate page and display content different than the standard user’s on the home page. Getting the initial setup for Devise to work took a considerable amount of time although once we were able to get it working it was very straightforward. </w:t>
+      </w:r>
+      <w:r>
+        <w:t xml:space="preserve">To display content specific to users, all that was needed in the view was a simple statement </w:t>
+      </w:r>
+      <w:r>
+        <w:t>&lt;% if user_signed_in? -%&gt;</w:t>
+      </w:r>
+      <w:r>
+        <w:t xml:space="preserve">. This was also the case to display content specific to an admin, </w:t>
+      </w:r>
+      <w:r>
+        <w:t>&lt;% if admin_signed_in? -%&gt;</w:t>
+      </w:r>
+      <w:r>
+        <w:t>. Also, authenticating users and retrieving specific data about the current user was also relatively easy.</w:t>
+      </w:r>
+      <w:bookmarkStart w:id="0" w:name="_GoBack"/>
+      <w:bookmarkEnd w:id="0"/>
     </w:p>
     <w:p/>
     <w:p/>
@@ -1393,7 +1417,7 @@
 </file>
 
 <file path=customXml/itemProps1.xml><?xml version="1.0" encoding="utf-8"?>
-<ds:datastoreItem xmlns:ds="http://schemas.openxmlformats.org/officeDocument/2006/customXml" ds:itemID="{84862BE7-D440-44A4-9F73-21A6CA2C2060}">
+<ds:datastoreItem xmlns:ds="http://schemas.openxmlformats.org/officeDocument/2006/customXml" ds:itemID="{70ADCBE4-7A88-49DE-BAAB-AF36929C6528}">
   <ds:schemaRefs>
     <ds:schemaRef ds:uri="http://schemas.openxmlformats.org/officeDocument/2006/bibliography"/>
   </ds:schemaRefs>

</xml_diff>

<commit_message>
finished authlogic description and writing our decision
</commit_message>
<xml_diff>
--- a/src/unit11/reports/research.docx
+++ b/src/unit11/reports/research.docx
@@ -449,7 +449,7 @@
         <w:tab/>
       </w:r>
       <w:r>
-        <w:t>After searching for authentication packages, we decided to create sample apps for Devise and Authlogic because they seemed to be the two most widely used methods for authentication in Rails and they both had a pretty decent amount of online documentation.</w:t>
+        <w:t>After searching for authentication packages, we decided to create sample apps for Devise and Authlogic because they seemed to be the two most widely used methods for authentication in Rails and they both had a decent amount of online documentation.</w:t>
       </w:r>
       <w:r>
         <w:t xml:space="preserve"> </w:t>
@@ -485,7 +485,13 @@
         <w:t>&lt;% if admin_signed_in? -%&gt;</w:t>
       </w:r>
       <w:r>
-        <w:t>. Also, authenticating users and retrieving specific data about the current user was also relatively easy.</w:t>
+        <w:t>. Also, authenticating users and retrieving specific data about the curre</w:t>
+      </w:r>
+      <w:r>
+        <w:t xml:space="preserve">nt user was </w:t>
+      </w:r>
+      <w:r>
+        <w:t>relatively easy.</w:t>
       </w:r>
       <w:r>
         <w:t xml:space="preserve"> Overall the package seemed fairly easy to work with and was easy and intuitive to use after learning the general syntax and method calls needed.</w:t>
@@ -508,13 +514,62 @@
         <w:t xml:space="preserve">tall with hardly any problems at all. </w:t>
       </w:r>
       <w:r>
-        <w:t>Displaying content specific to users that were logged in was just as easy as with Devise, all that was needed was a simple if statement (very similar to Devise).</w:t>
-      </w:r>
+        <w:t>Displaying content specific to users that were logged in was just as easy as with Devise, all that was ne</w:t>
+      </w:r>
+      <w:r>
+        <w:t>eded was a s</w:t>
+      </w:r>
+      <w:r>
+        <w:t>imple if statement. Authlogic</w:t>
+      </w:r>
+      <w:r>
+        <w:t xml:space="preserve"> did require you to create more</w:t>
+      </w:r>
+      <w:r>
+        <w:t xml:space="preserve"> code </w:t>
+      </w:r>
+      <w:r>
+        <w:lastRenderedPageBreak/>
+        <w:t>yourself (</w:t>
+      </w:r>
+      <w:r>
+        <w:t>there is a user_sessions c</w:t>
+      </w:r>
+      <w:r>
+        <w:t xml:space="preserve">ontroller that </w:t>
+      </w:r>
+      <w:r>
+        <w:t>we</w:t>
+      </w:r>
+      <w:r>
+        <w:t xml:space="preserve"> defined,</w:t>
+      </w:r>
+      <w:r>
+        <w:t xml:space="preserve"> although this does give you</w:t>
+      </w:r>
+      <w:r>
+        <w:t xml:space="preserve"> </w:t>
+      </w:r>
+      <w:r>
+        <w:t xml:space="preserve">a better </w:t>
+      </w:r>
+      <w:r>
+        <w:t>understand</w:t>
+      </w:r>
+      <w:r>
+        <w:t>ing of what the code is actually doing</w:t>
+      </w:r>
+      <w:r>
+        <w:t>).</w:t>
+      </w:r>
+      <w:r>
+        <w:t xml:space="preserve"> All of the user creation and authentication was simple in Authlogic as well (Rails in general seems to do a very good job at simplifying stuff).</w:t>
+      </w:r>
+    </w:p>
+    <w:p>
       <w:bookmarkStart w:id="0" w:name="_GoBack"/>
       <w:bookmarkEnd w:id="0"/>
     </w:p>
-    <w:p/>
-    <w:p/>
     <w:p>
       <w:pPr>
         <w:rPr>
@@ -531,7 +586,18 @@
     <w:p>
       <w:r>
         <w:tab/>
-        <w:t>We chose to select…</w:t>
+      </w:r>
+      <w:r>
+        <w:t>Both of these packages seemed to work very well when creati</w:t>
+      </w:r>
+      <w:r>
+        <w:t xml:space="preserve">ng an app </w:t>
+      </w:r>
+      <w:r>
+        <w:t>and were pretty much equally as effective at implementing authentication</w:t>
+      </w:r>
+      <w:r>
+        <w:t xml:space="preserve">, but after discussing and weighing our options, we decided to go with Authlogic. Both Authlogic and Devise seemed like a good choice (and Devise may have won if we were starting an app from scratch since having admin privileges seemed easy to do) but Authlogic seemed to be easier to implement and we believe it will be easier to incorporate into an already existing project. </w:t>
       </w:r>
     </w:p>
     <w:sectPr>
@@ -1452,7 +1518,7 @@
 </file>
 
 <file path=customXml/itemProps1.xml><?xml version="1.0" encoding="utf-8"?>
-<ds:datastoreItem xmlns:ds="http://schemas.openxmlformats.org/officeDocument/2006/customXml" ds:itemID="{3440139C-EAB2-4279-BD15-81E964321E75}">
+<ds:datastoreItem xmlns:ds="http://schemas.openxmlformats.org/officeDocument/2006/customXml" ds:itemID="{CEC5D8ED-1F6C-4714-A914-7BBC95B520E9}">
   <ds:schemaRefs>
     <ds:schemaRef ds:uri="http://schemas.openxmlformats.org/officeDocument/2006/bibliography"/>
   </ds:schemaRefs>

</xml_diff>